<commit_message>
ajout diagramme question 1
</commit_message>
<xml_diff>
--- a/2353263_2507646.docx
+++ b/2353263_2507646.docx
@@ -415,6 +415,54 @@
           <w:rFonts w:ascii="Arial" w:hAnsi="Arial" w:cs="Arial"/>
         </w:rPr>
       </w:pPr>
+      <w:r>
+        <w:rPr>
+          <w:rFonts w:ascii="Arial" w:hAnsi="Arial" w:cs="Arial"/>
+          <w:noProof/>
+        </w:rPr>
+        <w:lastRenderedPageBreak/>
+        <w:drawing>
+          <wp:inline distT="0" distB="0" distL="0" distR="0" wp14:anchorId="7A88C555" wp14:editId="4C8AB7A7">
+            <wp:extent cx="5943600" cy="7946390"/>
+            <wp:effectExtent l="0" t="0" r="0" b="0"/>
+            <wp:docPr id="1220489217" name="Graphique 2"/>
+            <wp:cNvGraphicFramePr>
+              <a:graphicFrameLocks xmlns:a="http://schemas.openxmlformats.org/drawingml/2006/main" noChangeAspect="1"/>
+            </wp:cNvGraphicFramePr>
+            <a:graphic xmlns:a="http://schemas.openxmlformats.org/drawingml/2006/main">
+              <a:graphicData uri="http://schemas.openxmlformats.org/drawingml/2006/picture">
+                <pic:pic xmlns:pic="http://schemas.openxmlformats.org/drawingml/2006/picture">
+                  <pic:nvPicPr>
+                    <pic:cNvPr id="1220489217" name="Graphique 1220489217"/>
+                    <pic:cNvPicPr/>
+                  </pic:nvPicPr>
+                  <pic:blipFill>
+                    <a:blip r:embed="rId5">
+                      <a:extLst>
+                        <a:ext uri="{96DAC541-7B7A-43D3-8B79-37D633B846F1}">
+                          <asvg:svgBlip xmlns:asvg="http://schemas.microsoft.com/office/drawing/2016/SVG/main" r:embed="rId6"/>
+                        </a:ext>
+                      </a:extLst>
+                    </a:blip>
+                    <a:stretch>
+                      <a:fillRect/>
+                    </a:stretch>
+                  </pic:blipFill>
+                  <pic:spPr>
+                    <a:xfrm>
+                      <a:off x="0" y="0"/>
+                      <a:ext cx="5943600" cy="7946390"/>
+                    </a:xfrm>
+                    <a:prstGeom prst="rect">
+                      <a:avLst/>
+                    </a:prstGeom>
+                  </pic:spPr>
+                </pic:pic>
+              </a:graphicData>
+            </a:graphic>
+          </wp:inline>
+        </w:drawing>
+      </w:r>
     </w:p>
     <w:sectPr>
       <w:pgSz w:w="12240" w:h="15840"/>

</xml_diff>

<commit_message>
Ajout de l'exercice 2 dans le document
</commit_message>
<xml_diff>
--- a/2353263_2507646.docx
+++ b/2353263_2507646.docx
@@ -35,7 +35,7 @@
                     </pic:cNvPicPr>
                   </pic:nvPicPr>
                   <pic:blipFill>
-                    <a:blip r:embed="rId4" cstate="print">
+                    <a:blip r:embed="rId5" cstate="print">
                       <a:extLst>
                         <a:ext uri="{28A0092B-C50C-407E-A947-70E740481C1C}">
                           <a14:useLocalDpi xmlns:a14="http://schemas.microsoft.com/office/drawing/2010/main" val="0"/>
@@ -340,33 +340,8 @@
           <w:rFonts w:ascii="Verdana" w:hAnsi="Verdana"/>
           <w:b/>
         </w:rPr>
-        <w:t xml:space="preserve">Nour </w:t>
-      </w:r>
-      <w:proofErr w:type="spellStart"/>
-      <w:r>
-        <w:rPr>
-          <w:rFonts w:ascii="Verdana" w:hAnsi="Verdana"/>
-          <w:b/>
-        </w:rPr>
-        <w:t>Hesham</w:t>
-      </w:r>
-      <w:proofErr w:type="spellEnd"/>
-      <w:r>
-        <w:rPr>
-          <w:rFonts w:ascii="Verdana" w:hAnsi="Verdana"/>
-          <w:b/>
-        </w:rPr>
-        <w:t xml:space="preserve"> </w:t>
-      </w:r>
-      <w:proofErr w:type="spellStart"/>
-      <w:r>
-        <w:rPr>
-          <w:rFonts w:ascii="Verdana" w:hAnsi="Verdana"/>
-          <w:b/>
-        </w:rPr>
-        <w:t>Shaheen</w:t>
-      </w:r>
-      <w:proofErr w:type="spellEnd"/>
+        <w:t>Nour Hesham Shaheen</w:t>
+      </w:r>
     </w:p>
     <w:p>
       <w:pPr>
@@ -411,19 +386,30 @@
     </w:p>
     <w:p>
       <w:pPr>
-        <w:rPr>
-          <w:rFonts w:ascii="Arial" w:hAnsi="Arial" w:cs="Arial"/>
-        </w:rPr>
+        <w:pStyle w:val="Titre1"/>
+      </w:pPr>
+      <w:r>
+        <w:lastRenderedPageBreak/>
+        <w:t>Exercice 1 : Modélisation conceptuelle d’une base de données</w:t>
+      </w:r>
+      <w:r>
+        <w:t xml:space="preserve"> – Gestion de réservation dans un hôtel</w:t>
+      </w:r>
+    </w:p>
+    <w:p/>
+    <w:p>
+      <w:pPr>
+        <w:keepNext/>
+        <w:jc w:val="center"/>
       </w:pPr>
       <w:r>
         <w:rPr>
           <w:rFonts w:ascii="Arial" w:hAnsi="Arial" w:cs="Arial"/>
           <w:noProof/>
         </w:rPr>
-        <w:lastRenderedPageBreak/>
         <w:drawing>
-          <wp:inline distT="0" distB="0" distL="0" distR="0" wp14:anchorId="7A88C555" wp14:editId="4C8AB7A7">
-            <wp:extent cx="5943600" cy="7946390"/>
+          <wp:inline distT="0" distB="0" distL="0" distR="0" wp14:anchorId="7A88C555" wp14:editId="5B249FC1">
+            <wp:extent cx="5253643" cy="7023942"/>
             <wp:effectExtent l="0" t="0" r="0" b="0"/>
             <wp:docPr id="1220489217" name="Graphique 2"/>
             <wp:cNvGraphicFramePr>
@@ -437,10 +423,10 @@
                     <pic:cNvPicPr/>
                   </pic:nvPicPr>
                   <pic:blipFill>
-                    <a:blip r:embed="rId5">
+                    <a:blip r:embed="rId6">
                       <a:extLst>
                         <a:ext uri="{96DAC541-7B7A-43D3-8B79-37D633B846F1}">
-                          <asvg:svgBlip xmlns:asvg="http://schemas.microsoft.com/office/drawing/2016/SVG/main" r:embed="rId6"/>
+                          <asvg:svgBlip xmlns:asvg="http://schemas.microsoft.com/office/drawing/2016/SVG/main" r:embed="rId7"/>
                         </a:ext>
                       </a:extLst>
                     </a:blip>
@@ -451,7 +437,7 @@
                   <pic:spPr>
                     <a:xfrm>
                       <a:off x="0" y="0"/>
-                      <a:ext cx="5943600" cy="7946390"/>
+                      <a:ext cx="5285782" cy="7066910"/>
                     </a:xfrm>
                     <a:prstGeom prst="rect">
                       <a:avLst/>
@@ -464,6 +450,644 @@
         </w:drawing>
       </w:r>
     </w:p>
+    <w:p>
+      <w:pPr>
+        <w:pStyle w:val="Lgende"/>
+        <w:ind w:left="851" w:right="851"/>
+        <w:jc w:val="center"/>
+        <w:rPr>
+          <w:rFonts w:ascii="Verdana" w:hAnsi="Verdana"/>
+          <w:i w:val="0"/>
+          <w:iCs w:val="0"/>
+          <w:color w:val="000000" w:themeColor="text1"/>
+        </w:rPr>
+      </w:pPr>
+      <w:r>
+        <w:rPr>
+          <w:rFonts w:ascii="Verdana" w:hAnsi="Verdana"/>
+          <w:i w:val="0"/>
+          <w:iCs w:val="0"/>
+          <w:color w:val="000000" w:themeColor="text1"/>
+        </w:rPr>
+        <w:t xml:space="preserve">Figure </w:t>
+      </w:r>
+      <w:r>
+        <w:rPr>
+          <w:rFonts w:ascii="Verdana" w:hAnsi="Verdana"/>
+          <w:i w:val="0"/>
+          <w:iCs w:val="0"/>
+          <w:color w:val="000000" w:themeColor="text1"/>
+        </w:rPr>
+        <w:fldChar w:fldCharType="begin"/>
+      </w:r>
+      <w:r>
+        <w:rPr>
+          <w:rFonts w:ascii="Verdana" w:hAnsi="Verdana"/>
+          <w:i w:val="0"/>
+          <w:iCs w:val="0"/>
+          <w:color w:val="000000" w:themeColor="text1"/>
+        </w:rPr>
+        <w:instrText xml:space="preserve"> SEQ Figure \* ARABIC </w:instrText>
+      </w:r>
+      <w:r>
+        <w:rPr>
+          <w:rFonts w:ascii="Verdana" w:hAnsi="Verdana"/>
+          <w:i w:val="0"/>
+          <w:iCs w:val="0"/>
+          <w:color w:val="000000" w:themeColor="text1"/>
+        </w:rPr>
+        <w:fldChar w:fldCharType="separate"/>
+      </w:r>
+      <w:r>
+        <w:rPr>
+          <w:rFonts w:ascii="Verdana" w:hAnsi="Verdana"/>
+          <w:i w:val="0"/>
+          <w:iCs w:val="0"/>
+          <w:noProof/>
+          <w:color w:val="000000" w:themeColor="text1"/>
+        </w:rPr>
+        <w:t>1</w:t>
+      </w:r>
+      <w:r>
+        <w:rPr>
+          <w:rFonts w:ascii="Verdana" w:hAnsi="Verdana"/>
+          <w:i w:val="0"/>
+          <w:iCs w:val="0"/>
+          <w:color w:val="000000" w:themeColor="text1"/>
+        </w:rPr>
+        <w:fldChar w:fldCharType="end"/>
+      </w:r>
+      <w:r>
+        <w:rPr>
+          <w:rFonts w:ascii="Verdana" w:hAnsi="Verdana"/>
+          <w:i w:val="0"/>
+          <w:iCs w:val="0"/>
+          <w:color w:val="000000" w:themeColor="text1"/>
+        </w:rPr>
+        <w:t xml:space="preserve"> - diagramme Entité-Association</w:t>
+      </w:r>
+      <w:r>
+        <w:rPr>
+          <w:rFonts w:ascii="Verdana" w:hAnsi="Verdana"/>
+          <w:i w:val="0"/>
+          <w:iCs w:val="0"/>
+          <w:color w:val="000000" w:themeColor="text1"/>
+        </w:rPr>
+        <w:t xml:space="preserve"> </w:t>
+      </w:r>
+      <w:r>
+        <w:rPr>
+          <w:rFonts w:ascii="Verdana" w:hAnsi="Verdana"/>
+          <w:i w:val="0"/>
+          <w:iCs w:val="0"/>
+          <w:color w:val="000000" w:themeColor="text1"/>
+        </w:rPr>
+        <w:t>utilisant la méthode Merise</w:t>
+      </w:r>
+      <w:r>
+        <w:rPr>
+          <w:rFonts w:ascii="Verdana" w:hAnsi="Verdana"/>
+          <w:i w:val="0"/>
+          <w:iCs w:val="0"/>
+          <w:color w:val="000000" w:themeColor="text1"/>
+        </w:rPr>
+        <w:t xml:space="preserve"> et</w:t>
+      </w:r>
+      <w:r>
+        <w:rPr>
+          <w:rFonts w:ascii="Verdana" w:hAnsi="Verdana"/>
+          <w:i w:val="0"/>
+          <w:iCs w:val="0"/>
+          <w:color w:val="000000" w:themeColor="text1"/>
+        </w:rPr>
+        <w:t xml:space="preserve"> </w:t>
+      </w:r>
+      <w:r>
+        <w:rPr>
+          <w:rFonts w:ascii="Verdana" w:hAnsi="Verdana"/>
+          <w:i w:val="0"/>
+          <w:iCs w:val="0"/>
+          <w:color w:val="000000" w:themeColor="text1"/>
+        </w:rPr>
+        <w:t xml:space="preserve">représentant conceptuellement la base de données </w:t>
+      </w:r>
+      <w:r>
+        <w:rPr>
+          <w:rFonts w:ascii="Verdana" w:hAnsi="Verdana"/>
+          <w:i w:val="0"/>
+          <w:iCs w:val="0"/>
+          <w:color w:val="000000" w:themeColor="text1"/>
+        </w:rPr>
+        <w:t>de gestion des réservations d’un hôtel</w:t>
+      </w:r>
+      <w:r>
+        <w:rPr>
+          <w:rFonts w:ascii="Arial" w:hAnsi="Arial" w:cs="Arial"/>
+        </w:rPr>
+        <w:br w:type="page"/>
+      </w:r>
+    </w:p>
+    <w:p>
+      <w:pPr>
+        <w:pStyle w:val="Titre1"/>
+      </w:pPr>
+      <w:r>
+        <w:lastRenderedPageBreak/>
+        <w:t xml:space="preserve">Exercice 2 : </w:t>
+      </w:r>
+      <w:r>
+        <w:t>Transformation du modèle E/A en un schéma relationnel (modèle logique de</w:t>
+      </w:r>
+      <w:r>
+        <w:t xml:space="preserve"> </w:t>
+      </w:r>
+      <w:r>
+        <w:t>données) – Gestion d’une formation</w:t>
+      </w:r>
+    </w:p>
+    <w:p>
+      <w:pPr>
+        <w:rPr>
+          <w:rFonts w:ascii="Arial" w:hAnsi="Arial" w:cs="Arial"/>
+        </w:rPr>
+      </w:pPr>
+    </w:p>
+    <w:p>
+      <w:pPr>
+        <w:ind w:left="357"/>
+      </w:pPr>
+      <w:r>
+        <w:t>Evaluation (</w:t>
+      </w:r>
+      <w:r>
+        <w:rPr>
+          <w:u w:val="single"/>
+        </w:rPr>
+        <w:t>idevaluation</w:t>
+      </w:r>
+      <w:r>
+        <w:t>, note, commentaire)</w:t>
+      </w:r>
+      <w:r>
+        <w:br/>
+      </w:r>
+      <w:r>
+        <w:tab/>
+        <w:t>PK idevaluation</w:t>
+      </w:r>
+    </w:p>
+    <w:p>
+      <w:pPr>
+        <w:ind w:left="357"/>
+      </w:pPr>
+      <w:r>
+        <w:t>Categorie (</w:t>
+      </w:r>
+      <w:r>
+        <w:rPr>
+          <w:u w:val="single"/>
+        </w:rPr>
+        <w:t>nomcatégorie</w:t>
+      </w:r>
+      <w:r>
+        <w:t>, descriptioncatégorie)</w:t>
+      </w:r>
+      <w:r>
+        <w:br/>
+      </w:r>
+      <w:r>
+        <w:tab/>
+        <w:t>PK nomcatégorie</w:t>
+      </w:r>
+    </w:p>
+    <w:p>
+      <w:pPr>
+        <w:ind w:left="357"/>
+      </w:pPr>
+      <w:r>
+        <w:t>Utilisateur (</w:t>
+      </w:r>
+      <w:r>
+        <w:rPr>
+          <w:u w:val="single"/>
+        </w:rPr>
+        <w:t>idutilisateur</w:t>
+      </w:r>
+      <w:r>
+        <w:t>, nom, prénom, courriel, mdp)</w:t>
+      </w:r>
+      <w:r>
+        <w:br/>
+      </w:r>
+      <w:r>
+        <w:tab/>
+        <w:t>PK idutilisateur</w:t>
+      </w:r>
+    </w:p>
+    <w:p>
+      <w:pPr>
+        <w:ind w:left="357"/>
+      </w:pPr>
+      <w:r>
+        <w:t>Formateur (</w:t>
+      </w:r>
+      <w:r>
+        <w:rPr>
+          <w:u w:val="single"/>
+        </w:rPr>
+        <w:t>numcertification</w:t>
+      </w:r>
+      <w:r>
+        <w:t xml:space="preserve">, </w:t>
+      </w:r>
+      <w:r>
+        <w:rPr>
+          <w:u w:val="single"/>
+        </w:rPr>
+        <w:t>idutilisateur</w:t>
+      </w:r>
+      <w:r>
+        <w:t>, spécialité, numcertificationsuperviseur)</w:t>
+      </w:r>
+      <w:r>
+        <w:br/>
+      </w:r>
+      <w:r>
+        <w:tab/>
+        <w:t>PK (numcertification, idutilisateur)</w:t>
+      </w:r>
+      <w:r>
+        <w:br/>
+      </w:r>
+      <w:r>
+        <w:tab/>
+        <w:t>FK idutilisateur ref Utilisateur</w:t>
+      </w:r>
+    </w:p>
+    <w:p>
+      <w:pPr>
+        <w:ind w:left="357"/>
+      </w:pPr>
+      <w:r>
+        <w:t>Apprenant (</w:t>
+      </w:r>
+      <w:r>
+        <w:rPr>
+          <w:u w:val="single"/>
+        </w:rPr>
+        <w:t>idutilisateur</w:t>
+      </w:r>
+      <w:r>
+        <w:t>, situation)</w:t>
+      </w:r>
+      <w:r>
+        <w:br/>
+      </w:r>
+      <w:r>
+        <w:tab/>
+        <w:t>PK idutilisateur</w:t>
+      </w:r>
+      <w:r>
+        <w:br/>
+      </w:r>
+      <w:r>
+        <w:tab/>
+        <w:t>FK idutilisateur ref Utilisateur</w:t>
+      </w:r>
+    </w:p>
+    <w:p>
+      <w:pPr>
+        <w:ind w:left="357"/>
+      </w:pPr>
+      <w:r>
+        <w:t>Téléphone (</w:t>
+      </w:r>
+      <w:r>
+        <w:rPr>
+          <w:u w:val="single"/>
+        </w:rPr>
+        <w:t>numtel</w:t>
+      </w:r>
+      <w:r>
+        <w:t xml:space="preserve">, </w:t>
+      </w:r>
+      <w:r>
+        <w:rPr>
+          <w:u w:val="single"/>
+        </w:rPr>
+        <w:t>idutilisateur</w:t>
+      </w:r>
+      <w:r>
+        <w:t>)</w:t>
+      </w:r>
+      <w:r>
+        <w:br/>
+      </w:r>
+      <w:r>
+        <w:tab/>
+        <w:t>PK (numtel, idutilisateur)</w:t>
+      </w:r>
+      <w:r>
+        <w:br/>
+      </w:r>
+      <w:r>
+        <w:tab/>
+        <w:t>FK idutilisateur ref Utilisateur</w:t>
+      </w:r>
+    </w:p>
+    <w:p>
+      <w:pPr>
+        <w:ind w:left="357"/>
+      </w:pPr>
+      <w:r>
+        <w:t>Formation (</w:t>
+      </w:r>
+      <w:r>
+        <w:rPr>
+          <w:u w:val="single"/>
+        </w:rPr>
+        <w:t>idformation</w:t>
+      </w:r>
+      <w:r>
+        <w:t xml:space="preserve">, titreformation, descriptionformation, datedebut, datefin, tarif, numcertification, </w:t>
+      </w:r>
+      <w:r>
+        <w:t>idutilisateur</w:t>
+      </w:r>
+      <w:r>
+        <w:t>, datecréation, nomcatégorie)</w:t>
+      </w:r>
+      <w:r>
+        <w:br/>
+      </w:r>
+      <w:r>
+        <w:tab/>
+        <w:t>PK idformation</w:t>
+      </w:r>
+      <w:r>
+        <w:br/>
+      </w:r>
+      <w:r>
+        <w:tab/>
+        <w:t>FK (numcertification, idutilisateur) ref Formateur</w:t>
+      </w:r>
+      <w:r>
+        <w:br/>
+      </w:r>
+      <w:r>
+        <w:tab/>
+        <w:t>FK nomcatégorie ref Categorie</w:t>
+      </w:r>
+      <w:r>
+        <w:br/>
+      </w:r>
+      <w:r>
+        <w:tab/>
+        <w:t>NN numcertification</w:t>
+      </w:r>
+      <w:r>
+        <w:br/>
+      </w:r>
+      <w:r>
+        <w:tab/>
+        <w:t>NN idutilisateur</w:t>
+      </w:r>
+      <w:r>
+        <w:br/>
+      </w:r>
+      <w:r>
+        <w:tab/>
+        <w:t>NN nomcatégorie</w:t>
+      </w:r>
+      <w:r>
+        <w:br/>
+      </w:r>
+      <w:r>
+        <w:tab/>
+        <w:t>NN datecréation</w:t>
+      </w:r>
+    </w:p>
+    <w:p>
+      <w:pPr>
+        <w:ind w:left="357"/>
+      </w:pPr>
+      <w:r>
+        <w:t>Formationcertifiante (</w:t>
+      </w:r>
+      <w:r>
+        <w:rPr>
+          <w:u w:val="single"/>
+        </w:rPr>
+        <w:t>idformation</w:t>
+      </w:r>
+      <w:r>
+        <w:t>, noteminimale, liencertificat, dateexamen)</w:t>
+      </w:r>
+      <w:r>
+        <w:br/>
+      </w:r>
+      <w:r>
+        <w:tab/>
+        <w:t>PK idformation</w:t>
+      </w:r>
+      <w:r>
+        <w:br/>
+      </w:r>
+      <w:r>
+        <w:tab/>
+        <w:t>FK idformation ref Formation</w:t>
+      </w:r>
+    </w:p>
+    <w:p>
+      <w:pPr>
+        <w:ind w:left="357"/>
+      </w:pPr>
+      <w:r>
+        <w:t>Formationlibre (</w:t>
+      </w:r>
+      <w:r>
+        <w:rPr>
+          <w:u w:val="single"/>
+        </w:rPr>
+        <w:t>idformation</w:t>
+      </w:r>
+      <w:r>
+        <w:t>, duréeformation, disponibilité)</w:t>
+      </w:r>
+      <w:r>
+        <w:br/>
+      </w:r>
+      <w:r>
+        <w:tab/>
+        <w:t>PK idformation</w:t>
+      </w:r>
+      <w:r>
+        <w:br/>
+      </w:r>
+      <w:r>
+        <w:tab/>
+        <w:t>FK idformation ref Formation</w:t>
+      </w:r>
+    </w:p>
+    <w:p>
+      <w:pPr>
+        <w:ind w:left="357"/>
+      </w:pPr>
+      <w:r>
+        <w:t>Module (</w:t>
+      </w:r>
+      <w:r>
+        <w:rPr>
+          <w:u w:val="single"/>
+        </w:rPr>
+        <w:t>titremodule</w:t>
+      </w:r>
+      <w:r>
+        <w:t>, duréemodule, contenu, idformation)</w:t>
+      </w:r>
+      <w:r>
+        <w:br/>
+      </w:r>
+      <w:r>
+        <w:tab/>
+        <w:t>PK titremodule</w:t>
+      </w:r>
+      <w:r>
+        <w:br/>
+      </w:r>
+      <w:r>
+        <w:lastRenderedPageBreak/>
+        <w:tab/>
+        <w:t>FK idformation ref Formation</w:t>
+      </w:r>
+      <w:r>
+        <w:br/>
+      </w:r>
+      <w:r>
+        <w:tab/>
+        <w:t>NN idformation</w:t>
+      </w:r>
+    </w:p>
+    <w:p>
+      <w:pPr>
+        <w:ind w:left="357"/>
+      </w:pPr>
+      <w:r>
+        <w:t>Evaluer (</w:t>
+      </w:r>
+      <w:r>
+        <w:rPr>
+          <w:u w:val="single"/>
+        </w:rPr>
+        <w:t>idevaluation</w:t>
+      </w:r>
+      <w:r>
+        <w:t xml:space="preserve">, </w:t>
+      </w:r>
+      <w:r>
+        <w:rPr>
+          <w:u w:val="single"/>
+        </w:rPr>
+        <w:t>idutilisateur</w:t>
+      </w:r>
+      <w:r>
+        <w:t xml:space="preserve">, dateevaluation) </w:t>
+      </w:r>
+      <w:r>
+        <w:br/>
+      </w:r>
+      <w:r>
+        <w:tab/>
+        <w:t>PK (idevaluation, idutilisateur)</w:t>
+      </w:r>
+      <w:r>
+        <w:br/>
+      </w:r>
+      <w:r>
+        <w:tab/>
+        <w:t>FK idevaluation ref Evaluation</w:t>
+      </w:r>
+      <w:r>
+        <w:br/>
+      </w:r>
+      <w:r>
+        <w:tab/>
+        <w:t>FK idutilisateur ref Apprenant</w:t>
+      </w:r>
+      <w:r>
+        <w:br/>
+      </w:r>
+      <w:r>
+        <w:tab/>
+        <w:t xml:space="preserve">NN dateevaluation </w:t>
+      </w:r>
+    </w:p>
+    <w:p>
+      <w:pPr>
+        <w:ind w:left="357"/>
+      </w:pPr>
+      <w:r>
+        <w:t>Sinscrire (</w:t>
+      </w:r>
+      <w:r>
+        <w:rPr>
+          <w:u w:val="single"/>
+        </w:rPr>
+        <w:t>idformation</w:t>
+      </w:r>
+      <w:r>
+        <w:t xml:space="preserve">, </w:t>
+      </w:r>
+      <w:r>
+        <w:rPr>
+          <w:u w:val="single"/>
+        </w:rPr>
+        <w:t>idutilisateur</w:t>
+      </w:r>
+      <w:r>
+        <w:t xml:space="preserve">, dateinscription) </w:t>
+      </w:r>
+      <w:r>
+        <w:br/>
+      </w:r>
+      <w:r>
+        <w:tab/>
+        <w:t>PK (idformation, idutilisateur)</w:t>
+      </w:r>
+      <w:r>
+        <w:br/>
+      </w:r>
+      <w:r>
+        <w:tab/>
+      </w:r>
+      <w:r>
+        <w:rPr>
+          <w:lang w:val="fr-FR"/>
+        </w:rPr>
+        <w:t>FK idformation ref Formation</w:t>
+      </w:r>
+      <w:r>
+        <w:br/>
+      </w:r>
+      <w:r>
+        <w:rPr>
+          <w:lang w:val="fr-FR"/>
+        </w:rPr>
+        <w:tab/>
+      </w:r>
+      <w:r>
+        <w:t xml:space="preserve">FK idutilisateur ref Apprenant </w:t>
+      </w:r>
+      <w:r>
+        <w:br/>
+      </w:r>
+      <w:r>
+        <w:tab/>
+      </w:r>
+      <w:r>
+        <w:t xml:space="preserve">NN dateinscription </w:t>
+      </w:r>
+    </w:p>
     <w:sectPr>
       <w:pgSz w:w="12240" w:h="15840"/>
       <w:pgMar w:top="1440" w:right="1440" w:bottom="1440" w:left="1440" w:header="708" w:footer="708" w:gutter="0"/>
@@ -472,6 +1096,101 @@
     </w:sectPr>
   </w:body>
 </w:document>
+</file>
+
+<file path=word/numbering.xml><?xml version="1.0" encoding="utf-8"?>
+<w:numbering xmlns:wpc="http://schemas.microsoft.com/office/word/2010/wordprocessingCanvas" xmlns:cx="http://schemas.microsoft.com/office/drawing/2014/chartex" xmlns:cx1="http://schemas.microsoft.com/office/drawing/2015/9/8/chartex" xmlns:cx2="http://schemas.microsoft.com/office/drawing/2015/10/21/chartex" xmlns:cx3="http://schemas.microsoft.com/office/drawing/2016/5/9/chartex" xmlns:cx4="http://schemas.microsoft.com/office/drawing/2016/5/10/chartex" xmlns:cx5="http://schemas.microsoft.com/office/drawing/2016/5/11/chartex" xmlns:cx6="http://schemas.microsoft.com/office/drawing/2016/5/12/chartex" xmlns:cx7="http://schemas.microsoft.com/office/drawing/2016/5/13/chartex" xmlns:cx8="http://schemas.microsoft.com/office/drawing/2016/5/14/chartex" xmlns:mc="http://schemas.openxmlformats.org/markup-compatibility/2006" xmlns:aink="http://schemas.microsoft.com/office/drawing/2016/ink" xmlns:am3d="http://schemas.microsoft.com/office/drawing/2017/model3d" xmlns:o="urn:schemas-microsoft-com:office:office" xmlns:oel="http://schemas.microsoft.com/office/2019/extlst" xmlns:r="http://schemas.openxmlformats.org/officeDocument/2006/relationships" xmlns:m="http://schemas.openxmlformats.org/officeDocument/2006/math" xmlns:v="urn:schemas-microsoft-com:vml" xmlns:wp14="http://schemas.microsoft.com/office/word/2010/wordprocessingDrawing" xmlns:wp="http://schemas.openxmlformats.org/drawingml/2006/wordprocessingDrawing" xmlns:w10="urn:schemas-microsoft-com:office:word" xmlns:w="http://schemas.openxmlformats.org/wordprocessingml/2006/main" xmlns:w14="http://schemas.microsoft.com/office/word/2010/wordml" xmlns:w15="http://schemas.microsoft.com/office/word/2012/wordml" xmlns:w16cex="http://schemas.microsoft.com/office/word/2018/wordml/cex" xmlns:w16cid="http://schemas.microsoft.com/office/word/2016/wordml/cid" xmlns:w16="http://schemas.microsoft.com/office/word/2018/wordml" xmlns:w16du="http://schemas.microsoft.com/office/word/2023/wordml/word16du" xmlns:w16sdtdh="http://schemas.microsoft.com/office/word/2020/wordml/sdtdatahash" xmlns:w16sdtfl="http://schemas.microsoft.com/office/word/2024/wordml/sdtformatlock" xmlns:w16se="http://schemas.microsoft.com/office/word/2015/wordml/symex" xmlns:wpg="http://schemas.microsoft.com/office/word/2010/wordprocessingGroup" xmlns:wpi="http://schemas.microsoft.com/office/word/2010/wordprocessingInk" xmlns:wne="http://schemas.microsoft.com/office/word/2006/wordml" xmlns:wps="http://schemas.microsoft.com/office/word/2010/wordprocessingShape" mc:Ignorable="w14 w15 w16se w16cid w16 w16cex w16sdtdh w16sdtfl w16du wp14">
+  <w:abstractNum w:abstractNumId="0" w15:restartNumberingAfterBreak="0">
+    <w:nsid w:val="0094678F"/>
+    <w:multiLevelType w:val="hybridMultilevel"/>
+    <w:tmpl w:val="54D25F04"/>
+    <w:lvl w:ilvl="0" w:tplc="9A0EA3A0">
+      <w:start w:val="1"/>
+      <w:numFmt w:val="decimal"/>
+      <w:pStyle w:val="Titre1"/>
+      <w:lvlText w:val="%1."/>
+      <w:lvlJc w:val="left"/>
+      <w:pPr>
+        <w:ind w:left="360" w:hanging="360"/>
+      </w:pPr>
+    </w:lvl>
+    <w:lvl w:ilvl="1" w:tplc="040C0019" w:tentative="1">
+      <w:start w:val="1"/>
+      <w:numFmt w:val="lowerLetter"/>
+      <w:lvlText w:val="%2."/>
+      <w:lvlJc w:val="left"/>
+      <w:pPr>
+        <w:ind w:left="1440" w:hanging="360"/>
+      </w:pPr>
+    </w:lvl>
+    <w:lvl w:ilvl="2" w:tplc="040C001B" w:tentative="1">
+      <w:start w:val="1"/>
+      <w:numFmt w:val="lowerRoman"/>
+      <w:lvlText w:val="%3."/>
+      <w:lvlJc w:val="right"/>
+      <w:pPr>
+        <w:ind w:left="2160" w:hanging="180"/>
+      </w:pPr>
+    </w:lvl>
+    <w:lvl w:ilvl="3" w:tplc="040C000F" w:tentative="1">
+      <w:start w:val="1"/>
+      <w:numFmt w:val="decimal"/>
+      <w:lvlText w:val="%4."/>
+      <w:lvlJc w:val="left"/>
+      <w:pPr>
+        <w:ind w:left="2880" w:hanging="360"/>
+      </w:pPr>
+    </w:lvl>
+    <w:lvl w:ilvl="4" w:tplc="040C0019" w:tentative="1">
+      <w:start w:val="1"/>
+      <w:numFmt w:val="lowerLetter"/>
+      <w:lvlText w:val="%5."/>
+      <w:lvlJc w:val="left"/>
+      <w:pPr>
+        <w:ind w:left="3600" w:hanging="360"/>
+      </w:pPr>
+    </w:lvl>
+    <w:lvl w:ilvl="5" w:tplc="040C001B" w:tentative="1">
+      <w:start w:val="1"/>
+      <w:numFmt w:val="lowerRoman"/>
+      <w:lvlText w:val="%6."/>
+      <w:lvlJc w:val="right"/>
+      <w:pPr>
+        <w:ind w:left="4320" w:hanging="180"/>
+      </w:pPr>
+    </w:lvl>
+    <w:lvl w:ilvl="6" w:tplc="040C000F" w:tentative="1">
+      <w:start w:val="1"/>
+      <w:numFmt w:val="decimal"/>
+      <w:lvlText w:val="%7."/>
+      <w:lvlJc w:val="left"/>
+      <w:pPr>
+        <w:ind w:left="5040" w:hanging="360"/>
+      </w:pPr>
+    </w:lvl>
+    <w:lvl w:ilvl="7" w:tplc="040C0019" w:tentative="1">
+      <w:start w:val="1"/>
+      <w:numFmt w:val="lowerLetter"/>
+      <w:lvlText w:val="%8."/>
+      <w:lvlJc w:val="left"/>
+      <w:pPr>
+        <w:ind w:left="5760" w:hanging="360"/>
+      </w:pPr>
+    </w:lvl>
+    <w:lvl w:ilvl="8" w:tplc="040C001B" w:tentative="1">
+      <w:start w:val="1"/>
+      <w:numFmt w:val="lowerRoman"/>
+      <w:lvlText w:val="%9."/>
+      <w:lvlJc w:val="right"/>
+      <w:pPr>
+        <w:ind w:left="6480" w:hanging="180"/>
+      </w:pPr>
+    </w:lvl>
+  </w:abstractNum>
+  <w:num w:numId="1" w16cid:durableId="1776555575">
+    <w:abstractNumId w:val="0"/>
+  </w:num>
+</w:numbering>
 </file>
 
 <file path=word/styles.xml><?xml version="1.0" encoding="utf-8"?>
@@ -871,10 +1590,36 @@
   </w:latentStyles>
   <w:style w:type="paragraph" w:default="1" w:styleId="Normal">
     <w:name w:val="Normal"/>
+    <w:aliases w:val="verdana"/>
     <w:qFormat/>
     <w:rsid w:val="00481AE8"/>
     <w:rPr>
       <w:lang w:val="fr-CA"/>
+    </w:rPr>
+  </w:style>
+  <w:style w:type="paragraph" w:styleId="Titre1">
+    <w:name w:val="heading 1"/>
+    <w:basedOn w:val="Normal"/>
+    <w:next w:val="Normal"/>
+    <w:link w:val="Titre1Car"/>
+    <w:uiPriority w:val="9"/>
+    <w:qFormat/>
+    <w:rsid w:val="00C027CB"/>
+    <w:pPr>
+      <w:keepNext/>
+      <w:keepLines/>
+      <w:numPr>
+        <w:numId w:val="1"/>
+      </w:numPr>
+      <w:spacing w:before="240" w:after="0"/>
+      <w:ind w:left="357" w:hanging="357"/>
+      <w:outlineLvl w:val="0"/>
+    </w:pPr>
+    <w:rPr>
+      <w:rFonts w:ascii="Verdana" w:eastAsiaTheme="majorEastAsia" w:hAnsi="Verdana" w:cstheme="majorBidi"/>
+      <w:color w:val="000000" w:themeColor="text1"/>
+      <w:sz w:val="24"/>
+      <w:szCs w:val="28"/>
     </w:rPr>
   </w:style>
   <w:style w:type="character" w:default="1" w:styleId="Policepardfaut">
@@ -933,6 +1678,54 @@
       <w:sz w:val="16"/>
       <w:szCs w:val="16"/>
       <w:lang w:val="fr-CA"/>
+    </w:rPr>
+  </w:style>
+  <w:style w:type="character" w:customStyle="1" w:styleId="Titre1Car">
+    <w:name w:val="Titre 1 Car"/>
+    <w:basedOn w:val="Policepardfaut"/>
+    <w:link w:val="Titre1"/>
+    <w:uiPriority w:val="9"/>
+    <w:rsid w:val="00C027CB"/>
+    <w:rPr>
+      <w:rFonts w:ascii="Verdana" w:eastAsiaTheme="majorEastAsia" w:hAnsi="Verdana" w:cstheme="majorBidi"/>
+      <w:color w:val="000000" w:themeColor="text1"/>
+      <w:sz w:val="24"/>
+      <w:szCs w:val="28"/>
+      <w:lang w:val="fr-CA"/>
+    </w:rPr>
+  </w:style>
+  <w:style w:type="paragraph" w:styleId="Lgende">
+    <w:name w:val="caption"/>
+    <w:basedOn w:val="Normal"/>
+    <w:next w:val="Normal"/>
+    <w:uiPriority w:val="35"/>
+    <w:unhideWhenUsed/>
+    <w:qFormat/>
+    <w:rsid w:val="00C027CB"/>
+    <w:pPr>
+      <w:spacing w:line="240" w:lineRule="auto"/>
+    </w:pPr>
+    <w:rPr>
+      <w:i/>
+      <w:iCs/>
+      <w:color w:val="1F497D" w:themeColor="text2"/>
+      <w:sz w:val="18"/>
+      <w:szCs w:val="18"/>
+    </w:rPr>
+  </w:style>
+  <w:style w:type="paragraph" w:customStyle="1" w:styleId="p1">
+    <w:name w:val="p1"/>
+    <w:basedOn w:val="Normal"/>
+    <w:rsid w:val="00C027CB"/>
+    <w:pPr>
+      <w:spacing w:after="0" w:line="240" w:lineRule="auto"/>
+    </w:pPr>
+    <w:rPr>
+      <w:rFonts w:ascii="Helvetica" w:eastAsia="Times New Roman" w:hAnsi="Helvetica" w:cs="Times New Roman"/>
+      <w:color w:val="2560A6"/>
+      <w:sz w:val="20"/>
+      <w:szCs w:val="20"/>
+      <w:lang w:val="fr-FR" w:eastAsia="zh-CN"/>
     </w:rPr>
   </w:style>
 </w:styles>

</xml_diff>